<commit_message>
Refined Makefile; refreshed demos.
</commit_message>
<xml_diff>
--- a/demos/out/demo.docx
+++ b/demos/out/demo.docx
@@ -3,20 +3,11 @@
 <w:document xmlns:w="http://schemas.openxmlformats.org/wordprocessingml/2006/main" xmlns:m="http://schemas.openxmlformats.org/officeDocument/2006/math" xmlns:r="http://schemas.openxmlformats.org/officeDocument/2006/relationships" xmlns:o="urn:schemas-microsoft-com:office:office" xmlns:v="urn:schemas-microsoft-com:vml" xmlns:w10="urn:schemas-microsoft-com:office:word" xmlns:a="http://schemas.openxmlformats.org/drawingml/2006/main" xmlns:pic="http://schemas.openxmlformats.org/drawingml/2006/picture" xmlns:wp="http://schemas.openxmlformats.org/drawingml/2006/wordprocessingDrawing">
   <w:body>
     <w:p>
-      <w:bookmarkStart w:id="0" w:name="tbl:1"/>
+      <w:pPr>
+        <w:pStyle w:val="TableCaption"/>
+      </w:pPr>
       <w:r>
-        <w:t/>
-      </w:r>
-    </w:p>
-    <w:p>
-      <w:pPr>
-        <w:pStyle w:val="TableCaption"/>
-      </w:pPr>
-      <w:r>
-        <w:t xml:space="preserve">Table 1: Demonstration of a simple table.</w:t>
-      </w:r>
-      <w:r>
-        <w:t xml:space="preserve"> </w:t>
+        <w:t xml:space="preserve">Demonstration of a simple table. {#tbl:1}</w:t>
       </w:r>
     </w:p>
     <w:tbl>
@@ -24,7 +15,7 @@
         <w:tblStyle w:val="TableNormal"/>
         <w:tblW w:type="pct" w:w="0.0"/>
         <w:tblLook w:firstRow="1"/>
-        <w:tblCaption w:val="Table 1: Demonstration of a simple table. "/>
+        <w:tblCaption w:val="Demonstration of a simple table. {#tbl:1}"/>
       </w:tblPr>
       <w:tblGrid/>
       <w:tr>
@@ -239,7 +230,6 @@
         </w:tc>
       </w:tr>
     </w:tbl>
-    <w:bookmarkEnd w:id="0"/>
     <w:p>
       <w:pPr>
         <w:pStyle w:val="BodyText"/>
@@ -250,14 +240,9 @@
       <w:r>
         <w:t xml:space="preserve"> </w:t>
       </w:r>
-      <w:hyperlink w:anchor="tbl:1">
-        <w:r>
-          <w:rPr>
-            <w:rStyle w:val="Hyperlink"/>
-          </w:rPr>
-          <w:t xml:space="preserve">1</w:t>
-        </w:r>
-      </w:hyperlink>
+      <w:r>
+        <w:t xml:space="preserve">@tbl:1</w:t>
+      </w:r>
       <w:r>
         <w:t xml:space="preserve"> </w:t>
       </w:r>
@@ -267,33 +252,19 @@
       <w:r>
         <w:t xml:space="preserve"> </w:t>
       </w:r>
-      <w:hyperlink w:anchor="tbl:2">
-        <w:r>
-          <w:rPr>
-            <w:rStyle w:val="Hyperlink"/>
-          </w:rPr>
-          <w:t xml:space="preserve">2</w:t>
-        </w:r>
-      </w:hyperlink>
+      <w:r>
+        <w:t xml:space="preserve">@tbl:2</w:t>
+      </w:r>
       <w:r>
         <w:t xml:space="preserve">:</w:t>
       </w:r>
     </w:p>
     <w:p>
-      <w:bookmarkStart w:id="0" w:name="tbl:2"/>
+      <w:pPr>
+        <w:pStyle w:val="TableCaption"/>
+      </w:pPr>
       <w:r>
-        <w:t/>
-      </w:r>
-    </w:p>
-    <w:p>
-      <w:pPr>
-        <w:pStyle w:val="TableCaption"/>
-      </w:pPr>
-      <w:r>
-        <w:t xml:space="preserve">Table 2: Even simpler.</w:t>
-      </w:r>
-      <w:r>
-        <w:t xml:space="preserve"> </w:t>
+        <w:t xml:space="preserve">Even simpler. {#tbl:2}</w:t>
       </w:r>
     </w:p>
     <w:tbl>
@@ -301,7 +272,7 @@
         <w:tblStyle w:val="TableNormal"/>
         <w:tblW w:type="pct" w:w="0.0"/>
         <w:tblLook w:firstRow="1"/>
-        <w:tblCaption w:val="Table 2: Even simpler. "/>
+        <w:tblCaption w:val="Even simpler. {#tbl:2}"/>
       </w:tblPr>
       <w:tblGrid/>
       <w:tr>
@@ -368,7 +339,6 @@
         </w:tc>
       </w:tr>
     </w:tbl>
-    <w:bookmarkEnd w:id="0"/>
     <w:sectPr/>
   </w:body>
 </w:document>
@@ -477,7 +447,7 @@
     </w:lvl>
   </w:abstractNum>
   <w:abstractNum w:abstractNumId="990">
-    <w:nsid w:val="bcbe8fa4"/>
+    <w:nsid w:val="1182b9a2"/>
     <w:multiLevelType w:val="multilevel"/>
     <w:lvl w:ilvl="0">
       <w:numFmt w:val="bullet"/>

</xml_diff>